<commit_message>
Magic 8 Ball Code Update
</commit_message>
<xml_diff>
--- a/Module 2 - Control Flow/Control Flow.docx
+++ b/Module 2 - Control Flow/Control Flow.docx
@@ -1,6 +1,6 @@
 
 <file path=word/document.xml><?xml version="1.0" encoding="utf-8"?>
-<w:document xmlns:wpc="http://schemas.microsoft.com/office/word/2010/wordprocessingCanvas" xmlns:cx="http://schemas.microsoft.com/office/drawing/2014/chartex" xmlns:cx1="http://schemas.microsoft.com/office/drawing/2015/9/8/chartex" xmlns:cx2="http://schemas.microsoft.com/office/drawing/2015/10/21/chartex" xmlns:cx3="http://schemas.microsoft.com/office/drawing/2016/5/9/chartex" xmlns:cx4="http://schemas.microsoft.com/office/drawing/2016/5/10/chartex" xmlns:cx5="http://schemas.microsoft.com/office/drawing/2016/5/11/chartex" xmlns:cx6="http://schemas.microsoft.com/office/drawing/2016/5/12/chartex" xmlns:cx7="http://schemas.microsoft.com/office/drawing/2016/5/13/chartex" xmlns:cx8="http://schemas.microsoft.com/office/drawing/2016/5/14/chartex" xmlns:mc="http://schemas.openxmlformats.org/markup-compatibility/2006" xmlns:aink="http://schemas.microsoft.com/office/drawing/2016/ink" xmlns:am3d="http://schemas.microsoft.com/office/drawing/2017/model3d" xmlns:o="urn:schemas-microsoft-com:office:office" xmlns:r="http://schemas.openxmlformats.org/officeDocument/2006/relationships" xmlns:m="http://schemas.openxmlformats.org/officeDocument/2006/math" xmlns:v="urn:schemas-microsoft-com:vml" xmlns:wp14="http://schemas.microsoft.com/office/word/2010/wordprocessingDrawing" xmlns:wp="http://schemas.openxmlformats.org/drawingml/2006/wordprocessingDrawing" xmlns:w10="urn:schemas-microsoft-com:office:word" xmlns:w="http://schemas.openxmlformats.org/wordprocessingml/2006/main" xmlns:w14="http://schemas.microsoft.com/office/word/2010/wordml" xmlns:w15="http://schemas.microsoft.com/office/word/2012/wordml" xmlns:w16cid="http://schemas.microsoft.com/office/word/2016/wordml/cid" xmlns:w16se="http://schemas.microsoft.com/office/word/2015/wordml/symex" xmlns:wpg="http://schemas.microsoft.com/office/word/2010/wordprocessingGroup" xmlns:wpi="http://schemas.microsoft.com/office/word/2010/wordprocessingInk" xmlns:wne="http://schemas.microsoft.com/office/word/2006/wordml" xmlns:wps="http://schemas.microsoft.com/office/word/2010/wordprocessingShape" mc:Ignorable="w14 w15 w16se w16cid wp14">
+<w:document xmlns:wpc="http://schemas.microsoft.com/office/word/2010/wordprocessingCanvas" xmlns:cx="http://schemas.microsoft.com/office/drawing/2014/chartex" xmlns:cx1="http://schemas.microsoft.com/office/drawing/2015/9/8/chartex" xmlns:cx2="http://schemas.microsoft.com/office/drawing/2015/10/21/chartex" xmlns:cx3="http://schemas.microsoft.com/office/drawing/2016/5/9/chartex" xmlns:cx4="http://schemas.microsoft.com/office/drawing/2016/5/10/chartex" xmlns:cx5="http://schemas.microsoft.com/office/drawing/2016/5/11/chartex" xmlns:cx6="http://schemas.microsoft.com/office/drawing/2016/5/12/chartex" xmlns:cx7="http://schemas.microsoft.com/office/drawing/2016/5/13/chartex" xmlns:cx8="http://schemas.microsoft.com/office/drawing/2016/5/14/chartex" xmlns:mc="http://schemas.openxmlformats.org/markup-compatibility/2006" xmlns:aink="http://schemas.microsoft.com/office/drawing/2016/ink" xmlns:am3d="http://schemas.microsoft.com/office/drawing/2017/model3d" xmlns:o="urn:schemas-microsoft-com:office:office" xmlns:oel="http://schemas.microsoft.com/office/2019/extlst" xmlns:r="http://schemas.openxmlformats.org/officeDocument/2006/relationships" xmlns:m="http://schemas.openxmlformats.org/officeDocument/2006/math" xmlns:v="urn:schemas-microsoft-com:vml" xmlns:wp14="http://schemas.microsoft.com/office/word/2010/wordprocessingDrawing" xmlns:wp="http://schemas.openxmlformats.org/drawingml/2006/wordprocessingDrawing" xmlns:w10="urn:schemas-microsoft-com:office:word" xmlns:w="http://schemas.openxmlformats.org/wordprocessingml/2006/main" xmlns:w14="http://schemas.microsoft.com/office/word/2010/wordml" xmlns:w15="http://schemas.microsoft.com/office/word/2012/wordml" xmlns:w16cex="http://schemas.microsoft.com/office/word/2018/wordml/cex" xmlns:w16cid="http://schemas.microsoft.com/office/word/2016/wordml/cid" xmlns:w16="http://schemas.microsoft.com/office/word/2018/wordml" xmlns:w16sdtdh="http://schemas.microsoft.com/office/word/2020/wordml/sdtdatahash" xmlns:w16se="http://schemas.microsoft.com/office/word/2015/wordml/symex" xmlns:wpg="http://schemas.microsoft.com/office/word/2010/wordprocessingGroup" xmlns:wpi="http://schemas.microsoft.com/office/word/2010/wordprocessingInk" xmlns:wne="http://schemas.microsoft.com/office/word/2006/wordml" xmlns:wps="http://schemas.microsoft.com/office/word/2010/wordprocessingShape" mc:Ignorable="w14 w15 w16se w16cid w16 w16cex w16sdtdh wp14">
   <w:body>
     <w:p>
       <w:pPr>
@@ -108,150 +108,6 @@
             <wp:extent cx="2698750" cy="3273574"/>
             <wp:effectExtent l="0" t="0" r="6350" b="3175"/>
             <wp:docPr id="1" name="Picture 1"/>
-            <wp:cNvGraphicFramePr>
-              <a:graphicFrameLocks xmlns:a="http://schemas.openxmlformats.org/drawingml/2006/main" noChangeAspect="1"/>
-            </wp:cNvGraphicFramePr>
-            <a:graphic xmlns:a="http://schemas.openxmlformats.org/drawingml/2006/main">
-              <a:graphicData uri="http://schemas.openxmlformats.org/drawingml/2006/picture">
-                <pic:pic xmlns:pic="http://schemas.openxmlformats.org/drawingml/2006/picture">
-                  <pic:nvPicPr>
-                    <pic:cNvPr id="1" name=""/>
-                    <pic:cNvPicPr/>
-                  </pic:nvPicPr>
-                  <pic:blipFill>
-                    <a:blip r:embed="rId4"/>
-                    <a:stretch>
-                      <a:fillRect/>
-                    </a:stretch>
-                  </pic:blipFill>
-                  <pic:spPr>
-                    <a:xfrm>
-                      <a:off x="0" y="0"/>
-                      <a:ext cx="2742647" cy="3326820"/>
-                    </a:xfrm>
-                    <a:prstGeom prst="rect">
-                      <a:avLst/>
-                    </a:prstGeom>
-                  </pic:spPr>
-                </pic:pic>
-              </a:graphicData>
-            </a:graphic>
-          </wp:inline>
-        </w:drawing>
-      </w:r>
-    </w:p>
-    <w:p>
-      <w:r>
-        <w:rPr>
-          <w:b/>
-          <w:u w:val="single"/>
-        </w:rPr>
-        <w:t>Relational Operators (Comparators):</w:t>
-      </w:r>
-    </w:p>
-    <w:p>
-      <w:pPr>
-        <w:rPr>
-          <w:b/>
-        </w:rPr>
-      </w:pPr>
-      <w:r>
-        <w:t>- Compare two items and return either True or False</w:t>
-      </w:r>
-      <w:r>
-        <w:br/>
-        <w:t xml:space="preserve">- </w:t>
-      </w:r>
-      <w:r>
-        <w:rPr>
-          <w:b/>
-        </w:rPr>
-        <w:t>Equals: ==</w:t>
-      </w:r>
-      <w:r>
-        <w:rPr>
-          <w:b/>
-        </w:rPr>
-        <w:br/>
-        <w:t>- Not Equals</w:t>
-      </w:r>
-      <w:proofErr w:type="gramStart"/>
-      <w:r>
-        <w:rPr>
-          <w:b/>
-        </w:rPr>
-        <w:t>: !</w:t>
-      </w:r>
-      <w:proofErr w:type="gramEnd"/>
-      <w:r>
-        <w:rPr>
-          <w:b/>
-        </w:rPr>
-        <w:t>=</w:t>
-      </w:r>
-      <w:r>
-        <w:rPr>
-          <w:b/>
-        </w:rPr>
-        <w:br/>
-      </w:r>
-    </w:p>
-    <w:p>
-      <w:pPr>
-        <w:rPr>
-          <w:b/>
-          <w:u w:val="single"/>
-        </w:rPr>
-      </w:pPr>
-      <w:r>
-        <w:rPr>
-          <w:b/>
-          <w:u w:val="single"/>
-        </w:rPr>
-        <w:t>Determining Type:</w:t>
-      </w:r>
-    </w:p>
-    <w:p>
-      <w:pPr>
-        <w:rPr>
-          <w:b/>
-        </w:rPr>
-      </w:pPr>
-      <w:r>
-        <w:t xml:space="preserve">- </w:t>
-      </w:r>
-      <w:r>
-        <w:t xml:space="preserve">Can determine the data type of an argument passed to the function using </w:t>
-      </w:r>
-      <w:proofErr w:type="gramStart"/>
-      <w:r>
-        <w:rPr>
-          <w:b/>
-        </w:rPr>
-        <w:t>type(</w:t>
-      </w:r>
-      <w:proofErr w:type="gramEnd"/>
-      <w:r>
-        <w:rPr>
-          <w:b/>
-        </w:rPr>
-        <w:t>)</w:t>
-      </w:r>
-      <w:r>
-        <w:rPr>
-          <w:b/>
-        </w:rPr>
-        <w:br/>
-      </w:r>
-      <w:r>
-        <w:rPr>
-          <w:noProof/>
-        </w:rPr>
-        <w:drawing>
-          <wp:inline distT="0" distB="0" distL="0" distR="0" wp14:anchorId="2D345525" wp14:editId="4443FBCD">
-            <wp:extent cx="2698750" cy="936452"/>
-            <wp:effectExtent l="0" t="0" r="6350" b="0"/>
-            <wp:docPr id="2" name="Picture 2"/>
             <wp:cNvGraphicFramePr>
               <a:graphicFrameLocks xmlns:a="http://schemas.openxmlformats.org/drawingml/2006/main" noChangeAspect="1"/>
             </wp:cNvGraphicFramePr>
@@ -271,7 +127,7 @@
                   <pic:spPr>
                     <a:xfrm>
                       <a:off x="0" y="0"/>
-                      <a:ext cx="2739947" cy="950747"/>
+                      <a:ext cx="2742647" cy="3326820"/>
                     </a:xfrm>
                     <a:prstGeom prst="rect">
                       <a:avLst/>
@@ -283,61 +139,86 @@
           </wp:inline>
         </w:drawing>
       </w:r>
-      <w:r>
-        <w:rPr>
-          <w:b/>
-        </w:rPr>
-        <w:br/>
-      </w:r>
-    </w:p>
-    <w:p>
-      <w:pPr>
-        <w:rPr>
-          <w:b/>
-        </w:rPr>
-      </w:pPr>
-    </w:p>
-    <w:p>
-      <w:pPr>
-        <w:rPr>
-          <w:b/>
-        </w:rPr>
-      </w:pPr>
-    </w:p>
-    <w:p>
-      <w:pPr>
-        <w:rPr>
-          <w:b/>
-        </w:rPr>
-      </w:pPr>
-    </w:p>
-    <w:p>
-      <w:pPr>
+    </w:p>
+    <w:p>
+      <w:r>
         <w:rPr>
           <w:b/>
           <w:u w:val="single"/>
         </w:rPr>
-      </w:pPr>
-      <w:r>
-        <w:rPr>
-          <w:b/>
-        </w:rPr>
-        <w:lastRenderedPageBreak/>
-        <w:br/>
-      </w:r>
-      <w:r>
+        <w:t>Relational Operators (Comparators):</w:t>
+      </w:r>
+    </w:p>
+    <w:p>
+      <w:pPr>
+        <w:rPr>
+          <w:b/>
+        </w:rPr>
+      </w:pPr>
+      <w:r>
+        <w:t>- Compare two items and return either True or False</w:t>
+      </w:r>
+      <w:r>
+        <w:br/>
+        <w:t xml:space="preserve">- </w:t>
+      </w:r>
+      <w:r>
+        <w:rPr>
+          <w:b/>
+        </w:rPr>
+        <w:t>Equals: ==</w:t>
+      </w:r>
+      <w:r>
+        <w:rPr>
+          <w:b/>
+        </w:rPr>
+        <w:br/>
+        <w:t>- Not Equals: !=</w:t>
+      </w:r>
+      <w:r>
+        <w:rPr>
+          <w:b/>
+        </w:rPr>
+        <w:br/>
+      </w:r>
+    </w:p>
+    <w:p>
+      <w:pPr>
         <w:rPr>
           <w:b/>
           <w:u w:val="single"/>
         </w:rPr>
-        <w:t>Conditional Statement:</w:t>
-      </w:r>
-    </w:p>
-    <w:p>
-      <w:r>
-        <w:t>- If this happens then do this</w:t>
-      </w:r>
-      <w:r>
+      </w:pPr>
+      <w:r>
+        <w:rPr>
+          <w:b/>
+          <w:u w:val="single"/>
+        </w:rPr>
+        <w:t>Determining Type:</w:t>
+      </w:r>
+    </w:p>
+    <w:p>
+      <w:pPr>
+        <w:rPr>
+          <w:b/>
+        </w:rPr>
+      </w:pPr>
+      <w:r>
+        <w:t xml:space="preserve">- </w:t>
+      </w:r>
+      <w:r>
+        <w:t xml:space="preserve">Can determine the data type of an argument passed to the function using </w:t>
+      </w:r>
+      <w:r>
+        <w:rPr>
+          <w:b/>
+        </w:rPr>
+        <w:t>type()</w:t>
+      </w:r>
+      <w:r>
+        <w:rPr>
+          <w:b/>
+        </w:rPr>
         <w:br/>
       </w:r>
       <w:r>
@@ -345,10 +226,10 @@
           <w:noProof/>
         </w:rPr>
         <w:drawing>
-          <wp:inline distT="0" distB="0" distL="0" distR="0" wp14:anchorId="710F50F9" wp14:editId="2483225B">
-            <wp:extent cx="2495550" cy="569760"/>
-            <wp:effectExtent l="0" t="0" r="0" b="1905"/>
-            <wp:docPr id="3" name="Picture 3"/>
+          <wp:inline distT="0" distB="0" distL="0" distR="0" wp14:anchorId="2D345525" wp14:editId="4443FBCD">
+            <wp:extent cx="2698750" cy="936452"/>
+            <wp:effectExtent l="0" t="0" r="6350" b="0"/>
+            <wp:docPr id="2" name="Picture 2"/>
             <wp:cNvGraphicFramePr>
               <a:graphicFrameLocks xmlns:a="http://schemas.openxmlformats.org/drawingml/2006/main" noChangeAspect="1"/>
             </wp:cNvGraphicFramePr>
@@ -368,7 +249,7 @@
                   <pic:spPr>
                     <a:xfrm>
                       <a:off x="0" y="0"/>
-                      <a:ext cx="2581213" cy="589318"/>
+                      <a:ext cx="2739947" cy="950747"/>
                     </a:xfrm>
                     <a:prstGeom prst="rect">
                       <a:avLst/>
@@ -381,11 +262,58 @@
         </w:drawing>
       </w:r>
       <w:r>
-        <w:t xml:space="preserve"> (Pseudocode)</w:t>
-      </w:r>
-      <w:r>
-        <w:br/>
-        <w:t>- In Python, instead of using “then” we use a colon to tell computer what will happen next</w:t>
+        <w:rPr>
+          <w:b/>
+        </w:rPr>
+        <w:br/>
+      </w:r>
+    </w:p>
+    <w:p>
+      <w:pPr>
+        <w:rPr>
+          <w:b/>
+        </w:rPr>
+      </w:pPr>
+    </w:p>
+    <w:p>
+      <w:pPr>
+        <w:rPr>
+          <w:b/>
+        </w:rPr>
+      </w:pPr>
+    </w:p>
+    <w:p>
+      <w:pPr>
+        <w:rPr>
+          <w:b/>
+        </w:rPr>
+      </w:pPr>
+    </w:p>
+    <w:p>
+      <w:pPr>
+        <w:rPr>
+          <w:b/>
+          <w:u w:val="single"/>
+        </w:rPr>
+      </w:pPr>
+      <w:r>
+        <w:rPr>
+          <w:b/>
+        </w:rPr>
+        <w:lastRenderedPageBreak/>
+        <w:br/>
+      </w:r>
+      <w:r>
+        <w:rPr>
+          <w:b/>
+          <w:u w:val="single"/>
+        </w:rPr>
+        <w:t>Conditional Statement:</w:t>
+      </w:r>
+    </w:p>
+    <w:p>
+      <w:r>
+        <w:t>- If this happens then do this</w:t>
       </w:r>
       <w:r>
         <w:br/>
@@ -395,10 +323,10 @@
           <w:noProof/>
         </w:rPr>
         <w:drawing>
-          <wp:inline distT="0" distB="0" distL="0" distR="0" wp14:anchorId="6025EA5D" wp14:editId="43E47956">
-            <wp:extent cx="2578100" cy="708118"/>
-            <wp:effectExtent l="0" t="0" r="0" b="0"/>
-            <wp:docPr id="4" name="Picture 4"/>
+          <wp:inline distT="0" distB="0" distL="0" distR="0" wp14:anchorId="710F50F9" wp14:editId="2483225B">
+            <wp:extent cx="2495550" cy="569760"/>
+            <wp:effectExtent l="0" t="0" r="0" b="1905"/>
+            <wp:docPr id="3" name="Picture 3"/>
             <wp:cNvGraphicFramePr>
               <a:graphicFrameLocks xmlns:a="http://schemas.openxmlformats.org/drawingml/2006/main" noChangeAspect="1"/>
             </wp:cNvGraphicFramePr>
@@ -418,7 +346,7 @@
                   <pic:spPr>
                     <a:xfrm>
                       <a:off x="0" y="0"/>
-                      <a:ext cx="2620193" cy="719680"/>
+                      <a:ext cx="2581213" cy="589318"/>
                     </a:xfrm>
                     <a:prstGeom prst="rect">
                       <a:avLst/>
@@ -430,126 +358,14 @@
           </wp:inline>
         </w:drawing>
       </w:r>
-    </w:p>
-    <w:p>
-      <w:pPr>
-        <w:rPr>
-          <w:b/>
-          <w:u w:val="single"/>
-        </w:rPr>
-      </w:pPr>
-      <w:r>
-        <w:rPr>
-          <w:b/>
-          <w:u w:val="single"/>
-        </w:rPr>
-        <w:t>Relational Operators II:</w:t>
-      </w:r>
-    </w:p>
-    <w:p>
-      <w:r>
-        <w:t xml:space="preserve">- </w:t>
-      </w:r>
-      <w:r>
-        <w:rPr>
-          <w:b/>
-        </w:rPr>
-        <w:t xml:space="preserve">&gt; - </w:t>
-      </w:r>
-      <w:r>
-        <w:t>Greater than</w:t>
-      </w:r>
-      <w:r>
-        <w:rPr>
-          <w:b/>
-        </w:rPr>
-        <w:br/>
-        <w:t xml:space="preserve">- &gt;= - </w:t>
-      </w:r>
-      <w:r>
-        <w:t>Greater than or equal to</w:t>
-      </w:r>
-      <w:r>
-        <w:rPr>
-          <w:b/>
-        </w:rPr>
-        <w:br/>
-        <w:t xml:space="preserve">- &lt; - </w:t>
-      </w:r>
-      <w:r>
-        <w:t>Less than</w:t>
-      </w:r>
-      <w:r>
-        <w:rPr>
-          <w:b/>
-        </w:rPr>
-        <w:br/>
-        <w:t xml:space="preserve">- &lt;= - </w:t>
-      </w:r>
-      <w:r>
-        <w:t>Less than or equal to</w:t>
-      </w:r>
-    </w:p>
-    <w:p>
-      <w:pPr>
-        <w:rPr>
-          <w:b/>
-          <w:u w:val="single"/>
-        </w:rPr>
-      </w:pPr>
-      <w:r>
-        <w:rPr>
-          <w:b/>
-          <w:u w:val="single"/>
-        </w:rPr>
-        <w:t>Boole</w:t>
-      </w:r>
-      <w:r>
-        <w:rPr>
-          <w:b/>
-          <w:u w:val="single"/>
-        </w:rPr>
-        <w:t>an Operators:</w:t>
-      </w:r>
-    </w:p>
-    <w:p>
-      <w:r>
-        <w:rPr>
-          <w:b/>
-        </w:rPr>
-        <w:t xml:space="preserve">- and – </w:t>
-      </w:r>
-      <w:r>
-        <w:t xml:space="preserve">Combines two Boolean expressions and evaluates as </w:t>
-      </w:r>
-      <w:r>
-        <w:rPr>
-          <w:color w:val="0070C0"/>
-        </w:rPr>
-        <w:t>True</w:t>
-      </w:r>
-      <w:r>
-        <w:t xml:space="preserve"> if </w:t>
-      </w:r>
-      <w:r>
-        <w:rPr>
-          <w:b/>
-        </w:rPr>
-        <w:t>BOTH</w:t>
-      </w:r>
-      <w:r>
-        <w:t xml:space="preserve"> of its components are true, else it displays </w:t>
-      </w:r>
-      <w:r>
-        <w:rPr>
-          <w:color w:val="0070C0"/>
-        </w:rPr>
-        <w:t>False</w:t>
-      </w:r>
-      <w:r>
-        <w:rPr>
-          <w:color w:val="0070C0"/>
-        </w:rPr>
+      <w:r>
+        <w:t xml:space="preserve"> (Pseudocode)</w:t>
+      </w:r>
+      <w:r>
+        <w:br/>
+        <w:t>- In Python, instead of using “then” we use a colon to tell computer what will happen next</w:t>
+      </w:r>
+      <w:r>
         <w:br/>
       </w:r>
       <w:r>
@@ -557,10 +373,10 @@
           <w:noProof/>
         </w:rPr>
         <w:drawing>
-          <wp:inline distT="0" distB="0" distL="0" distR="0" wp14:anchorId="43D3B6C2" wp14:editId="138BB001">
-            <wp:extent cx="2413000" cy="1237838"/>
-            <wp:effectExtent l="0" t="0" r="6350" b="635"/>
-            <wp:docPr id="5" name="Picture 5"/>
+          <wp:inline distT="0" distB="0" distL="0" distR="0" wp14:anchorId="6025EA5D" wp14:editId="43E47956">
+            <wp:extent cx="2578100" cy="708118"/>
+            <wp:effectExtent l="0" t="0" r="0" b="0"/>
+            <wp:docPr id="4" name="Picture 4"/>
             <wp:cNvGraphicFramePr>
               <a:graphicFrameLocks xmlns:a="http://schemas.openxmlformats.org/drawingml/2006/main" noChangeAspect="1"/>
             </wp:cNvGraphicFramePr>
@@ -580,7 +396,7 @@
                   <pic:spPr>
                     <a:xfrm>
                       <a:off x="0" y="0"/>
-                      <a:ext cx="2445471" cy="1254495"/>
+                      <a:ext cx="2620193" cy="719680"/>
                     </a:xfrm>
                     <a:prstGeom prst="rect">
                       <a:avLst/>
@@ -592,27 +408,97 @@
           </wp:inline>
         </w:drawing>
       </w:r>
-      <w:r>
-        <w:rPr>
-          <w:b/>
-        </w:rPr>
-        <w:br/>
-        <w:t xml:space="preserve">- or </w:t>
-      </w:r>
-      <w:r>
-        <w:rPr>
-          <w:b/>
-        </w:rPr>
-        <w:t>–</w:t>
-      </w:r>
-      <w:r>
-        <w:rPr>
-          <w:b/>
-        </w:rPr>
-        <w:t xml:space="preserve"> </w:t>
-      </w:r>
-      <w:r>
-        <w:t xml:space="preserve">Combines two expressions into a larger expression that is </w:t>
+    </w:p>
+    <w:p>
+      <w:pPr>
+        <w:rPr>
+          <w:b/>
+          <w:u w:val="single"/>
+        </w:rPr>
+      </w:pPr>
+      <w:r>
+        <w:rPr>
+          <w:b/>
+          <w:u w:val="single"/>
+        </w:rPr>
+        <w:t>Relational Operators II:</w:t>
+      </w:r>
+    </w:p>
+    <w:p>
+      <w:r>
+        <w:t xml:space="preserve">- </w:t>
+      </w:r>
+      <w:r>
+        <w:rPr>
+          <w:b/>
+        </w:rPr>
+        <w:t xml:space="preserve">&gt; - </w:t>
+      </w:r>
+      <w:r>
+        <w:t>Greater than</w:t>
+      </w:r>
+      <w:r>
+        <w:rPr>
+          <w:b/>
+        </w:rPr>
+        <w:br/>
+        <w:t xml:space="preserve">- &gt;= - </w:t>
+      </w:r>
+      <w:r>
+        <w:t>Greater than or equal to</w:t>
+      </w:r>
+      <w:r>
+        <w:rPr>
+          <w:b/>
+        </w:rPr>
+        <w:br/>
+        <w:t xml:space="preserve">- &lt; - </w:t>
+      </w:r>
+      <w:r>
+        <w:t>Less than</w:t>
+      </w:r>
+      <w:r>
+        <w:rPr>
+          <w:b/>
+        </w:rPr>
+        <w:br/>
+        <w:t xml:space="preserve">- &lt;= - </w:t>
+      </w:r>
+      <w:r>
+        <w:t>Less than or equal to</w:t>
+      </w:r>
+    </w:p>
+    <w:p>
+      <w:pPr>
+        <w:rPr>
+          <w:b/>
+          <w:u w:val="single"/>
+        </w:rPr>
+      </w:pPr>
+      <w:r>
+        <w:rPr>
+          <w:b/>
+          <w:u w:val="single"/>
+        </w:rPr>
+        <w:t>Boole</w:t>
+      </w:r>
+      <w:r>
+        <w:rPr>
+          <w:b/>
+          <w:u w:val="single"/>
+        </w:rPr>
+        <w:t>an Operators:</w:t>
+      </w:r>
+    </w:p>
+    <w:p>
+      <w:r>
+        <w:rPr>
+          <w:b/>
+        </w:rPr>
+        <w:t xml:space="preserve">- and – </w:t>
+      </w:r>
+      <w:r>
+        <w:t xml:space="preserve">Combines two Boolean expressions and evaluates as </w:t>
       </w:r>
       <w:r>
         <w:rPr>
@@ -621,42 +507,27 @@
         <w:t>True</w:t>
       </w:r>
       <w:r>
+        <w:t xml:space="preserve"> if </w:t>
+      </w:r>
+      <w:r>
+        <w:rPr>
+          <w:b/>
+        </w:rPr>
+        <w:t>BOTH</w:t>
+      </w:r>
+      <w:r>
+        <w:t xml:space="preserve"> of its components are true, else it displays </w:t>
+      </w:r>
+      <w:r>
         <w:rPr>
           <w:color w:val="0070C0"/>
         </w:rPr>
-        <w:t xml:space="preserve"> </w:t>
-      </w:r>
-      <w:r>
-        <w:t xml:space="preserve">if </w:t>
-      </w:r>
-      <w:r>
-        <w:rPr>
-          <w:b/>
-        </w:rPr>
-        <w:t>EITHER</w:t>
-      </w:r>
-      <w:r>
-        <w:t xml:space="preserve"> </w:t>
-      </w:r>
-      <w:r>
-        <w:t xml:space="preserve">or </w:t>
-      </w:r>
-      <w:r>
-        <w:rPr>
-          <w:b/>
-        </w:rPr>
-        <w:t xml:space="preserve">BOTH </w:t>
-      </w:r>
-      <w:r>
-        <w:t>expression</w:t>
-      </w:r>
-      <w:r>
-        <w:t xml:space="preserve">s are </w:t>
-      </w:r>
-      <w:r>
-        <w:t>true</w:t>
-      </w:r>
-      <w:r>
+        <w:t>False</w:t>
+      </w:r>
+      <w:r>
+        <w:rPr>
+          <w:color w:val="0070C0"/>
+        </w:rPr>
         <w:br/>
       </w:r>
       <w:r>
@@ -664,10 +535,10 @@
           <w:noProof/>
         </w:rPr>
         <w:drawing>
-          <wp:inline distT="0" distB="0" distL="0" distR="0" wp14:anchorId="26BF4D4B" wp14:editId="4614C5CC">
-            <wp:extent cx="2501900" cy="1026754"/>
-            <wp:effectExtent l="0" t="0" r="0" b="2540"/>
-            <wp:docPr id="6" name="Picture 6"/>
+          <wp:inline distT="0" distB="0" distL="0" distR="0" wp14:anchorId="43D3B6C2" wp14:editId="138BB001">
+            <wp:extent cx="2413000" cy="1237838"/>
+            <wp:effectExtent l="0" t="0" r="6350" b="635"/>
+            <wp:docPr id="5" name="Picture 5"/>
             <wp:cNvGraphicFramePr>
               <a:graphicFrameLocks xmlns:a="http://schemas.openxmlformats.org/drawingml/2006/main" noChangeAspect="1"/>
             </wp:cNvGraphicFramePr>
@@ -687,7 +558,7 @@
                   <pic:spPr>
                     <a:xfrm>
                       <a:off x="0" y="0"/>
-                      <a:ext cx="2545352" cy="1044586"/>
+                      <a:ext cx="2445471" cy="1254495"/>
                     </a:xfrm>
                     <a:prstGeom prst="rect">
                       <a:avLst/>
@@ -704,7 +575,7 @@
           <w:b/>
         </w:rPr>
         <w:br/>
-        <w:t xml:space="preserve">- not </w:t>
+        <w:t xml:space="preserve">- or </w:t>
       </w:r>
       <w:r>
         <w:rPr>
@@ -719,7 +590,7 @@
         <w:t xml:space="preserve"> </w:t>
       </w:r>
       <w:r>
-        <w:t xml:space="preserve">Reverses the value of a statement. It makes </w:t>
+        <w:t xml:space="preserve">Combines two expressions into a larger expression that is </w:t>
       </w:r>
       <w:r>
         <w:rPr>
@@ -728,40 +599,40 @@
         <w:t>True</w:t>
       </w:r>
       <w:r>
-        <w:t xml:space="preserve"> expressions </w:t>
-      </w:r>
-      <w:r>
         <w:rPr>
           <w:color w:val="0070C0"/>
         </w:rPr>
-        <w:t>False</w:t>
-      </w:r>
-      <w:r>
-        <w:t xml:space="preserve">, and </w:t>
-      </w:r>
-      <w:r>
-        <w:rPr>
-          <w:color w:val="0070C0"/>
-        </w:rPr>
-        <w:t>False</w:t>
-      </w:r>
-      <w:r>
-        <w:t xml:space="preserve"> expressions </w:t>
-      </w:r>
-      <w:r>
-        <w:rPr>
-          <w:color w:val="0070C0"/>
-        </w:rPr>
-        <w:t>True</w:t>
-      </w:r>
-      <w:r>
-        <w:rPr>
-          <w:color w:val="0070C0"/>
-        </w:rPr>
-        <w:br/>
-      </w:r>
-      <w:r>
-        <w:t>- Applied at the beginning of a statement</w:t>
+        <w:t xml:space="preserve"> </w:t>
+      </w:r>
+      <w:r>
+        <w:t xml:space="preserve">if </w:t>
+      </w:r>
+      <w:r>
+        <w:rPr>
+          <w:b/>
+        </w:rPr>
+        <w:t>EITHER</w:t>
+      </w:r>
+      <w:r>
+        <w:t xml:space="preserve"> </w:t>
+      </w:r>
+      <w:r>
+        <w:t xml:space="preserve">or </w:t>
+      </w:r>
+      <w:r>
+        <w:rPr>
+          <w:b/>
+        </w:rPr>
+        <w:t xml:space="preserve">BOTH </w:t>
+      </w:r>
+      <w:r>
+        <w:t>expression</w:t>
+      </w:r>
+      <w:r>
+        <w:t xml:space="preserve">s are </w:t>
+      </w:r>
+      <w:r>
+        <w:t>true</w:t>
       </w:r>
       <w:r>
         <w:br/>
@@ -771,10 +642,10 @@
           <w:noProof/>
         </w:rPr>
         <w:drawing>
-          <wp:inline distT="0" distB="0" distL="0" distR="0" wp14:anchorId="6222BD33" wp14:editId="618DE952">
-            <wp:extent cx="2089150" cy="572370"/>
-            <wp:effectExtent l="0" t="0" r="6350" b="0"/>
-            <wp:docPr id="7" name="Picture 7"/>
+          <wp:inline distT="0" distB="0" distL="0" distR="0" wp14:anchorId="26BF4D4B" wp14:editId="4614C5CC">
+            <wp:extent cx="2501900" cy="1026754"/>
+            <wp:effectExtent l="0" t="0" r="0" b="2540"/>
+            <wp:docPr id="6" name="Picture 6"/>
             <wp:cNvGraphicFramePr>
               <a:graphicFrameLocks xmlns:a="http://schemas.openxmlformats.org/drawingml/2006/main" noChangeAspect="1"/>
             </wp:cNvGraphicFramePr>
@@ -794,7 +665,7 @@
                   <pic:spPr>
                     <a:xfrm>
                       <a:off x="0" y="0"/>
-                      <a:ext cx="2164462" cy="593003"/>
+                      <a:ext cx="2545352" cy="1044586"/>
                     </a:xfrm>
                     <a:prstGeom prst="rect">
                       <a:avLst/>
@@ -806,80 +677,69 @@
           </wp:inline>
         </w:drawing>
       </w:r>
-    </w:p>
-    <w:p/>
-    <w:p>
-      <w:pPr>
-        <w:rPr>
-          <w:b/>
-          <w:u w:val="single"/>
-        </w:rPr>
-      </w:pPr>
-      <w:r>
-        <w:rPr>
-          <w:b/>
-          <w:u w:val="single"/>
-        </w:rPr>
-        <w:lastRenderedPageBreak/>
-        <w:t>Else Statements:</w:t>
-      </w:r>
-    </w:p>
-    <w:p>
-      <w:r>
-        <w:t>- Allow us to describe what we want to happen in our code when certain conditions are</w:t>
-      </w:r>
-      <w:r>
-        <w:rPr>
-          <w:b/>
-        </w:rPr>
-        <w:t xml:space="preserve"> not</w:t>
-      </w:r>
-      <w:r>
-        <w:t xml:space="preserve"> met</w:t>
-      </w:r>
-      <w:r>
-        <w:br/>
-        <w:t xml:space="preserve">- Appear in conjunction with </w:t>
-      </w:r>
-      <w:r>
-        <w:rPr>
-          <w:i/>
-        </w:rPr>
-        <w:t>if</w:t>
-      </w:r>
-      <w:r>
-        <w:t xml:space="preserve"> statements </w:t>
-      </w:r>
-      <w:r>
-        <w:br/>
-        <w:t xml:space="preserve">- Prevents us from having to write </w:t>
-      </w:r>
-      <w:r>
-        <w:rPr>
-          <w:i/>
-        </w:rPr>
-        <w:t xml:space="preserve">if </w:t>
-      </w:r>
-      <w:r>
-        <w:t xml:space="preserve">statements for each possible condition, we can instead write a blanket </w:t>
-      </w:r>
-      <w:r>
-        <w:rPr>
-          <w:i/>
-        </w:rPr>
-        <w:t>else</w:t>
-      </w:r>
-      <w:r>
-        <w:t xml:space="preserve"> statement for all the times the condition is </w:t>
-      </w:r>
-      <w:r>
-        <w:rPr>
-          <w:b/>
-        </w:rPr>
-        <w:t>not</w:t>
-      </w:r>
-      <w:r>
-        <w:t xml:space="preserve"> met</w:t>
+      <w:r>
+        <w:rPr>
+          <w:b/>
+        </w:rPr>
+        <w:br/>
+        <w:t xml:space="preserve">- not </w:t>
+      </w:r>
+      <w:r>
+        <w:rPr>
+          <w:b/>
+        </w:rPr>
+        <w:t>–</w:t>
+      </w:r>
+      <w:r>
+        <w:rPr>
+          <w:b/>
+        </w:rPr>
+        <w:t xml:space="preserve"> </w:t>
+      </w:r>
+      <w:r>
+        <w:t xml:space="preserve">Reverses the value of a statement. It makes </w:t>
+      </w:r>
+      <w:r>
+        <w:rPr>
+          <w:color w:val="0070C0"/>
+        </w:rPr>
+        <w:t>True</w:t>
+      </w:r>
+      <w:r>
+        <w:t xml:space="preserve"> expressions </w:t>
+      </w:r>
+      <w:r>
+        <w:rPr>
+          <w:color w:val="0070C0"/>
+        </w:rPr>
+        <w:t>False</w:t>
+      </w:r>
+      <w:r>
+        <w:t xml:space="preserve">, and </w:t>
+      </w:r>
+      <w:r>
+        <w:rPr>
+          <w:color w:val="0070C0"/>
+        </w:rPr>
+        <w:t>False</w:t>
+      </w:r>
+      <w:r>
+        <w:t xml:space="preserve"> expressions </w:t>
+      </w:r>
+      <w:r>
+        <w:rPr>
+          <w:color w:val="0070C0"/>
+        </w:rPr>
+        <w:t>True</w:t>
+      </w:r>
+      <w:r>
+        <w:rPr>
+          <w:color w:val="0070C0"/>
+        </w:rPr>
+        <w:br/>
+      </w:r>
+      <w:r>
+        <w:t>- Applied at the beginning of a statement</w:t>
       </w:r>
       <w:r>
         <w:br/>
@@ -889,10 +749,10 @@
           <w:noProof/>
         </w:rPr>
         <w:drawing>
-          <wp:inline distT="0" distB="0" distL="0" distR="0" wp14:anchorId="4335EB82" wp14:editId="4EEC4A12">
-            <wp:extent cx="1949450" cy="918128"/>
-            <wp:effectExtent l="0" t="0" r="0" b="0"/>
-            <wp:docPr id="8" name="Picture 8"/>
+          <wp:inline distT="0" distB="0" distL="0" distR="0" wp14:anchorId="6222BD33" wp14:editId="618DE952">
+            <wp:extent cx="2089150" cy="572370"/>
+            <wp:effectExtent l="0" t="0" r="6350" b="0"/>
+            <wp:docPr id="7" name="Picture 7"/>
             <wp:cNvGraphicFramePr>
               <a:graphicFrameLocks xmlns:a="http://schemas.openxmlformats.org/drawingml/2006/main" noChangeAspect="1"/>
             </wp:cNvGraphicFramePr>
@@ -912,6 +772,124 @@
                   <pic:spPr>
                     <a:xfrm>
                       <a:off x="0" y="0"/>
+                      <a:ext cx="2164462" cy="593003"/>
+                    </a:xfrm>
+                    <a:prstGeom prst="rect">
+                      <a:avLst/>
+                    </a:prstGeom>
+                  </pic:spPr>
+                </pic:pic>
+              </a:graphicData>
+            </a:graphic>
+          </wp:inline>
+        </w:drawing>
+      </w:r>
+    </w:p>
+    <w:p/>
+    <w:p>
+      <w:pPr>
+        <w:rPr>
+          <w:b/>
+          <w:u w:val="single"/>
+        </w:rPr>
+      </w:pPr>
+      <w:r>
+        <w:rPr>
+          <w:b/>
+          <w:u w:val="single"/>
+        </w:rPr>
+        <w:lastRenderedPageBreak/>
+        <w:t>Else Statements:</w:t>
+      </w:r>
+    </w:p>
+    <w:p>
+      <w:r>
+        <w:t>- Allow us to describe what we want to happen in our code when certain conditions are</w:t>
+      </w:r>
+      <w:r>
+        <w:rPr>
+          <w:b/>
+        </w:rPr>
+        <w:t xml:space="preserve"> not</w:t>
+      </w:r>
+      <w:r>
+        <w:t xml:space="preserve"> met</w:t>
+      </w:r>
+      <w:r>
+        <w:br/>
+        <w:t xml:space="preserve">- Appear in conjunction with </w:t>
+      </w:r>
+      <w:r>
+        <w:rPr>
+          <w:i/>
+        </w:rPr>
+        <w:t>if</w:t>
+      </w:r>
+      <w:r>
+        <w:t xml:space="preserve"> statements </w:t>
+      </w:r>
+      <w:r>
+        <w:br/>
+        <w:t xml:space="preserve">- Prevents us from having to write </w:t>
+      </w:r>
+      <w:r>
+        <w:rPr>
+          <w:i/>
+        </w:rPr>
+        <w:t xml:space="preserve">if </w:t>
+      </w:r>
+      <w:r>
+        <w:t xml:space="preserve">statements for each possible condition, we can instead write a blanket </w:t>
+      </w:r>
+      <w:r>
+        <w:rPr>
+          <w:i/>
+        </w:rPr>
+        <w:t>else</w:t>
+      </w:r>
+      <w:r>
+        <w:t xml:space="preserve"> statement for all the times the condition is </w:t>
+      </w:r>
+      <w:r>
+        <w:rPr>
+          <w:b/>
+        </w:rPr>
+        <w:t>not</w:t>
+      </w:r>
+      <w:r>
+        <w:t xml:space="preserve"> met</w:t>
+      </w:r>
+      <w:r>
+        <w:br/>
+      </w:r>
+      <w:r>
+        <w:rPr>
+          <w:noProof/>
+        </w:rPr>
+        <w:drawing>
+          <wp:inline distT="0" distB="0" distL="0" distR="0" wp14:anchorId="4335EB82" wp14:editId="4EEC4A12">
+            <wp:extent cx="1949450" cy="918128"/>
+            <wp:effectExtent l="0" t="0" r="0" b="0"/>
+            <wp:docPr id="8" name="Picture 8"/>
+            <wp:cNvGraphicFramePr>
+              <a:graphicFrameLocks xmlns:a="http://schemas.openxmlformats.org/drawingml/2006/main" noChangeAspect="1"/>
+            </wp:cNvGraphicFramePr>
+            <a:graphic xmlns:a="http://schemas.openxmlformats.org/drawingml/2006/main">
+              <a:graphicData uri="http://schemas.openxmlformats.org/drawingml/2006/picture">
+                <pic:pic xmlns:pic="http://schemas.openxmlformats.org/drawingml/2006/picture">
+                  <pic:nvPicPr>
+                    <pic:cNvPr id="1" name=""/>
+                    <pic:cNvPicPr/>
+                  </pic:nvPicPr>
+                  <pic:blipFill>
+                    <a:blip r:embed="rId12"/>
+                    <a:stretch>
+                      <a:fillRect/>
+                    </a:stretch>
+                  </pic:blipFill>
+                  <pic:spPr>
+                    <a:xfrm>
+                      <a:off x="0" y="0"/>
                       <a:ext cx="1978257" cy="931695"/>
                     </a:xfrm>
                     <a:prstGeom prst="rect">
@@ -932,21 +910,12 @@
           <w:u w:val="single"/>
         </w:rPr>
       </w:pPr>
-      <w:proofErr w:type="spellStart"/>
       <w:r>
         <w:rPr>
           <w:b/>
           <w:u w:val="single"/>
         </w:rPr>
-        <w:t>Elif</w:t>
-      </w:r>
-      <w:proofErr w:type="spellEnd"/>
-      <w:r>
-        <w:rPr>
-          <w:b/>
-          <w:u w:val="single"/>
-        </w:rPr>
-        <w:t xml:space="preserve"> Statements:</w:t>
+        <w:t>Elif Statements:</w:t>
       </w:r>
     </w:p>
     <w:p>
@@ -1231,7 +1200,7 @@
                     <pic:cNvPicPr/>
                   </pic:nvPicPr>
                   <pic:blipFill>
-                    <a:blip r:embed="rId12"/>
+                    <a:blip r:embed="rId13"/>
                     <a:stretch>
                       <a:fillRect/>
                     </a:stretch>
@@ -1266,52 +1235,6 @@
             <wp:extent cx="2877196" cy="2705100"/>
             <wp:effectExtent l="0" t="0" r="0" b="0"/>
             <wp:docPr id="10" name="Picture 10"/>
-            <wp:cNvGraphicFramePr>
-              <a:graphicFrameLocks xmlns:a="http://schemas.openxmlformats.org/drawingml/2006/main" noChangeAspect="1"/>
-            </wp:cNvGraphicFramePr>
-            <a:graphic xmlns:a="http://schemas.openxmlformats.org/drawingml/2006/main">
-              <a:graphicData uri="http://schemas.openxmlformats.org/drawingml/2006/picture">
-                <pic:pic xmlns:pic="http://schemas.openxmlformats.org/drawingml/2006/picture">
-                  <pic:nvPicPr>
-                    <pic:cNvPr id="1" name=""/>
-                    <pic:cNvPicPr/>
-                  </pic:nvPicPr>
-                  <pic:blipFill>
-                    <a:blip r:embed="rId13"/>
-                    <a:stretch>
-                      <a:fillRect/>
-                    </a:stretch>
-                  </pic:blipFill>
-                  <pic:spPr>
-                    <a:xfrm>
-                      <a:off x="0" y="0"/>
-                      <a:ext cx="2919214" cy="2744605"/>
-                    </a:xfrm>
-                    <a:prstGeom prst="rect">
-                      <a:avLst/>
-                    </a:prstGeom>
-                  </pic:spPr>
-                </pic:pic>
-              </a:graphicData>
-            </a:graphic>
-          </wp:inline>
-        </w:drawing>
-      </w:r>
-      <w:r>
-        <w:rPr>
-          <w:noProof/>
-        </w:rPr>
-        <w:t xml:space="preserve"> </w:t>
-      </w:r>
-      <w:r>
-        <w:rPr>
-          <w:noProof/>
-        </w:rPr>
-        <w:drawing>
-          <wp:inline distT="0" distB="0" distL="0" distR="0" wp14:anchorId="630F14D2" wp14:editId="4A3BC71C">
-            <wp:extent cx="2736010" cy="723900"/>
-            <wp:effectExtent l="0" t="0" r="7620" b="0"/>
-            <wp:docPr id="11" name="Picture 11"/>
             <wp:cNvGraphicFramePr>
               <a:graphicFrameLocks xmlns:a="http://schemas.openxmlformats.org/drawingml/2006/main" noChangeAspect="1"/>
             </wp:cNvGraphicFramePr>
@@ -1331,6 +1254,52 @@
                   <pic:spPr>
                     <a:xfrm>
                       <a:off x="0" y="0"/>
+                      <a:ext cx="2919214" cy="2744605"/>
+                    </a:xfrm>
+                    <a:prstGeom prst="rect">
+                      <a:avLst/>
+                    </a:prstGeom>
+                  </pic:spPr>
+                </pic:pic>
+              </a:graphicData>
+            </a:graphic>
+          </wp:inline>
+        </w:drawing>
+      </w:r>
+      <w:r>
+        <w:rPr>
+          <w:noProof/>
+        </w:rPr>
+        <w:t xml:space="preserve"> </w:t>
+      </w:r>
+      <w:r>
+        <w:rPr>
+          <w:noProof/>
+        </w:rPr>
+        <w:drawing>
+          <wp:inline distT="0" distB="0" distL="0" distR="0" wp14:anchorId="630F14D2" wp14:editId="4A3BC71C">
+            <wp:extent cx="2736010" cy="723900"/>
+            <wp:effectExtent l="0" t="0" r="7620" b="0"/>
+            <wp:docPr id="11" name="Picture 11"/>
+            <wp:cNvGraphicFramePr>
+              <a:graphicFrameLocks xmlns:a="http://schemas.openxmlformats.org/drawingml/2006/main" noChangeAspect="1"/>
+            </wp:cNvGraphicFramePr>
+            <a:graphic xmlns:a="http://schemas.openxmlformats.org/drawingml/2006/main">
+              <a:graphicData uri="http://schemas.openxmlformats.org/drawingml/2006/picture">
+                <pic:pic xmlns:pic="http://schemas.openxmlformats.org/drawingml/2006/picture">
+                  <pic:nvPicPr>
+                    <pic:cNvPr id="1" name=""/>
+                    <pic:cNvPicPr/>
+                  </pic:nvPicPr>
+                  <pic:blipFill>
+                    <a:blip r:embed="rId15"/>
+                    <a:stretch>
+                      <a:fillRect/>
+                    </a:stretch>
+                  </pic:blipFill>
+                  <pic:spPr>
+                    <a:xfrm>
+                      <a:off x="0" y="0"/>
                       <a:ext cx="2843965" cy="752463"/>
                     </a:xfrm>
                     <a:prstGeom prst="rect">
@@ -1343,9 +1312,191 @@
           </wp:inline>
         </w:drawing>
       </w:r>
-      <w:bookmarkStart w:id="0" w:name="_GoBack"/>
-    </w:p>
-    <w:p/>
+    </w:p>
+    <w:p>
+      <w:pPr>
+        <w:rPr>
+          <w:b/>
+          <w:bCs/>
+          <w:u w:val="single"/>
+        </w:rPr>
+      </w:pPr>
+    </w:p>
+    <w:p>
+      <w:pPr>
+        <w:rPr>
+          <w:b/>
+          <w:bCs/>
+          <w:u w:val="single"/>
+        </w:rPr>
+      </w:pPr>
+    </w:p>
+    <w:p>
+      <w:pPr>
+        <w:rPr>
+          <w:b/>
+          <w:bCs/>
+          <w:u w:val="single"/>
+        </w:rPr>
+      </w:pPr>
+    </w:p>
+    <w:p>
+      <w:pPr>
+        <w:rPr>
+          <w:b/>
+          <w:bCs/>
+          <w:u w:val="single"/>
+        </w:rPr>
+      </w:pPr>
+      <w:r>
+        <w:rPr>
+          <w:b/>
+          <w:bCs/>
+          <w:u w:val="single"/>
+        </w:rPr>
+        <w:lastRenderedPageBreak/>
+        <w:t>Random Number Generator:</w:t>
+      </w:r>
+    </w:p>
+    <w:p>
+      <w:pPr>
+        <w:pStyle w:val="ListParagraph"/>
+        <w:numPr>
+          <w:ilvl w:val="0"/>
+          <w:numId w:val="1"/>
+        </w:numPr>
+      </w:pPr>
+      <w:r>
+        <w:t xml:space="preserve">Can use the </w:t>
+      </w:r>
+      <w:r>
+        <w:rPr>
+          <w:i/>
+          <w:iCs/>
+        </w:rPr>
+        <w:t xml:space="preserve">import random </w:t>
+      </w:r>
+      <w:r>
+        <w:t xml:space="preserve">and </w:t>
+      </w:r>
+      <w:proofErr w:type="spellStart"/>
+      <w:r>
+        <w:rPr>
+          <w:i/>
+          <w:iCs/>
+        </w:rPr>
+        <w:t>randint</w:t>
+      </w:r>
+      <w:proofErr w:type="spellEnd"/>
+      <w:r>
+        <w:rPr>
+          <w:i/>
+          <w:iCs/>
+        </w:rPr>
+        <w:t>()</w:t>
+      </w:r>
+      <w:r>
+        <w:t xml:space="preserve"> functions to generate a random number for a variable</w:t>
+      </w:r>
+    </w:p>
+    <w:p>
+      <w:pPr>
+        <w:pStyle w:val="ListParagraph"/>
+        <w:numPr>
+          <w:ilvl w:val="0"/>
+          <w:numId w:val="1"/>
+        </w:numPr>
+      </w:pPr>
+      <w:r>
+        <w:t xml:space="preserve">Variables in the parenthesis are </w:t>
+      </w:r>
+      <w:r>
+        <w:rPr>
+          <w:i/>
+          <w:iCs/>
+        </w:rPr>
+        <w:t>inclusive</w:t>
+      </w:r>
+      <w:r>
+        <w:t xml:space="preserve"> meaning they include the values 1 AND 9 </w:t>
+      </w:r>
+    </w:p>
+    <w:p>
+      <w:r>
+        <w:drawing>
+          <wp:inline distT="0" distB="0" distL="0" distR="0" wp14:anchorId="28E07A69" wp14:editId="0B855742">
+            <wp:extent cx="1434811" cy="491556"/>
+            <wp:effectExtent l="0" t="0" r="0" b="3810"/>
+            <wp:docPr id="632692793" name="Picture 1" descr="A close up of a logo&#10;&#10;Description automatically generated"/>
+            <wp:cNvGraphicFramePr>
+              <a:graphicFrameLocks xmlns:a="http://schemas.openxmlformats.org/drawingml/2006/main" noChangeAspect="1"/>
+            </wp:cNvGraphicFramePr>
+            <a:graphic xmlns:a="http://schemas.openxmlformats.org/drawingml/2006/main">
+              <a:graphicData uri="http://schemas.openxmlformats.org/drawingml/2006/picture">
+                <pic:pic xmlns:pic="http://schemas.openxmlformats.org/drawingml/2006/picture">
+                  <pic:nvPicPr>
+                    <pic:cNvPr id="632692793" name="Picture 1" descr="A close up of a logo&#10;&#10;Description automatically generated"/>
+                    <pic:cNvPicPr/>
+                  </pic:nvPicPr>
+                  <pic:blipFill>
+                    <a:blip r:embed="rId16"/>
+                    <a:stretch>
+                      <a:fillRect/>
+                    </a:stretch>
+                  </pic:blipFill>
+                  <pic:spPr>
+                    <a:xfrm>
+                      <a:off x="0" y="0"/>
+                      <a:ext cx="1443876" cy="494662"/>
+                    </a:xfrm>
+                    <a:prstGeom prst="rect">
+                      <a:avLst/>
+                    </a:prstGeom>
+                  </pic:spPr>
+                </pic:pic>
+              </a:graphicData>
+            </a:graphic>
+          </wp:inline>
+        </w:drawing>
+      </w:r>
+      <w:r>
+        <w:drawing>
+          <wp:inline distT="0" distB="0" distL="0" distR="0" wp14:anchorId="7CF1E7D4" wp14:editId="776B1CB6">
+            <wp:extent cx="1770659" cy="439982"/>
+            <wp:effectExtent l="0" t="0" r="1270" b="0"/>
+            <wp:docPr id="1888555971" name="Picture 1" descr="A blue and white text&#10;&#10;Description automatically generated"/>
+            <wp:cNvGraphicFramePr>
+              <a:graphicFrameLocks xmlns:a="http://schemas.openxmlformats.org/drawingml/2006/main" noChangeAspect="1"/>
+            </wp:cNvGraphicFramePr>
+            <a:graphic xmlns:a="http://schemas.openxmlformats.org/drawingml/2006/main">
+              <a:graphicData uri="http://schemas.openxmlformats.org/drawingml/2006/picture">
+                <pic:pic xmlns:pic="http://schemas.openxmlformats.org/drawingml/2006/picture">
+                  <pic:nvPicPr>
+                    <pic:cNvPr id="1888555971" name="Picture 1" descr="A blue and white text&#10;&#10;Description automatically generated"/>
+                    <pic:cNvPicPr/>
+                  </pic:nvPicPr>
+                  <pic:blipFill>
+                    <a:blip r:embed="rId17"/>
+                    <a:stretch>
+                      <a:fillRect/>
+                    </a:stretch>
+                  </pic:blipFill>
+                  <pic:spPr>
+                    <a:xfrm>
+                      <a:off x="0" y="0"/>
+                      <a:ext cx="1801719" cy="447700"/>
+                    </a:xfrm>
+                    <a:prstGeom prst="rect">
+                      <a:avLst/>
+                    </a:prstGeom>
+                  </pic:spPr>
+                </pic:pic>
+              </a:graphicData>
+            </a:graphic>
+          </wp:inline>
+        </w:drawing>
+      </w:r>
+    </w:p>
     <w:p>
       <w:pPr>
         <w:tabs>
@@ -1355,7 +1506,6 @@
       <w:r>
         <w:tab/>
       </w:r>
-      <w:bookmarkEnd w:id="0"/>
     </w:p>
     <w:sectPr>
       <w:pgSz w:w="12240" w:h="15840"/>
@@ -1367,8 +1517,128 @@
 </w:document>
 </file>
 
+<file path=word/numbering.xml><?xml version="1.0" encoding="utf-8"?>
+<w:numbering xmlns:wpc="http://schemas.microsoft.com/office/word/2010/wordprocessingCanvas" xmlns:cx="http://schemas.microsoft.com/office/drawing/2014/chartex" xmlns:cx1="http://schemas.microsoft.com/office/drawing/2015/9/8/chartex" xmlns:cx2="http://schemas.microsoft.com/office/drawing/2015/10/21/chartex" xmlns:cx3="http://schemas.microsoft.com/office/drawing/2016/5/9/chartex" xmlns:cx4="http://schemas.microsoft.com/office/drawing/2016/5/10/chartex" xmlns:cx5="http://schemas.microsoft.com/office/drawing/2016/5/11/chartex" xmlns:cx6="http://schemas.microsoft.com/office/drawing/2016/5/12/chartex" xmlns:cx7="http://schemas.microsoft.com/office/drawing/2016/5/13/chartex" xmlns:cx8="http://schemas.microsoft.com/office/drawing/2016/5/14/chartex" xmlns:mc="http://schemas.openxmlformats.org/markup-compatibility/2006" xmlns:aink="http://schemas.microsoft.com/office/drawing/2016/ink" xmlns:am3d="http://schemas.microsoft.com/office/drawing/2017/model3d" xmlns:o="urn:schemas-microsoft-com:office:office" xmlns:oel="http://schemas.microsoft.com/office/2019/extlst" xmlns:r="http://schemas.openxmlformats.org/officeDocument/2006/relationships" xmlns:m="http://schemas.openxmlformats.org/officeDocument/2006/math" xmlns:v="urn:schemas-microsoft-com:vml" xmlns:wp14="http://schemas.microsoft.com/office/word/2010/wordprocessingDrawing" xmlns:wp="http://schemas.openxmlformats.org/drawingml/2006/wordprocessingDrawing" xmlns:w10="urn:schemas-microsoft-com:office:word" xmlns:w="http://schemas.openxmlformats.org/wordprocessingml/2006/main" xmlns:w14="http://schemas.microsoft.com/office/word/2010/wordml" xmlns:w15="http://schemas.microsoft.com/office/word/2012/wordml" xmlns:w16cex="http://schemas.microsoft.com/office/word/2018/wordml/cex" xmlns:w16cid="http://schemas.microsoft.com/office/word/2016/wordml/cid" xmlns:w16="http://schemas.microsoft.com/office/word/2018/wordml" xmlns:w16sdtdh="http://schemas.microsoft.com/office/word/2020/wordml/sdtdatahash" xmlns:w16se="http://schemas.microsoft.com/office/word/2015/wordml/symex" xmlns:wpg="http://schemas.microsoft.com/office/word/2010/wordprocessingGroup" xmlns:wpi="http://schemas.microsoft.com/office/word/2010/wordprocessingInk" xmlns:wne="http://schemas.microsoft.com/office/word/2006/wordml" xmlns:wps="http://schemas.microsoft.com/office/word/2010/wordprocessingShape" mc:Ignorable="w14 w15 w16se w16cid w16 w16cex w16sdtdh wp14">
+  <w:abstractNum w:abstractNumId="0" w15:restartNumberingAfterBreak="0">
+    <w:nsid w:val="37573F7B"/>
+    <w:multiLevelType w:val="hybridMultilevel"/>
+    <w:tmpl w:val="1AE2C36A"/>
+    <w:lvl w:ilvl="0" w:tplc="CFC8EC18">
+      <w:numFmt w:val="bullet"/>
+      <w:lvlText w:val="-"/>
+      <w:lvlJc w:val="left"/>
+      <w:pPr>
+        <w:ind w:left="720" w:hanging="360"/>
+      </w:pPr>
+      <w:rPr>
+        <w:rFonts w:ascii="Times New Roman" w:eastAsiaTheme="minorHAnsi" w:hAnsi="Times New Roman" w:cs="Times New Roman" w:hint="default"/>
+      </w:rPr>
+    </w:lvl>
+    <w:lvl w:ilvl="1" w:tplc="04090003" w:tentative="1">
+      <w:start w:val="1"/>
+      <w:numFmt w:val="bullet"/>
+      <w:lvlText w:val="o"/>
+      <w:lvlJc w:val="left"/>
+      <w:pPr>
+        <w:ind w:left="1440" w:hanging="360"/>
+      </w:pPr>
+      <w:rPr>
+        <w:rFonts w:ascii="Courier New" w:hAnsi="Courier New" w:cs="Courier New" w:hint="default"/>
+      </w:rPr>
+    </w:lvl>
+    <w:lvl w:ilvl="2" w:tplc="04090005" w:tentative="1">
+      <w:start w:val="1"/>
+      <w:numFmt w:val="bullet"/>
+      <w:lvlText w:val=""/>
+      <w:lvlJc w:val="left"/>
+      <w:pPr>
+        <w:ind w:left="2160" w:hanging="360"/>
+      </w:pPr>
+      <w:rPr>
+        <w:rFonts w:ascii="Wingdings" w:hAnsi="Wingdings" w:hint="default"/>
+      </w:rPr>
+    </w:lvl>
+    <w:lvl w:ilvl="3" w:tplc="04090001" w:tentative="1">
+      <w:start w:val="1"/>
+      <w:numFmt w:val="bullet"/>
+      <w:lvlText w:val=""/>
+      <w:lvlJc w:val="left"/>
+      <w:pPr>
+        <w:ind w:left="2880" w:hanging="360"/>
+      </w:pPr>
+      <w:rPr>
+        <w:rFonts w:ascii="Symbol" w:hAnsi="Symbol" w:hint="default"/>
+      </w:rPr>
+    </w:lvl>
+    <w:lvl w:ilvl="4" w:tplc="04090003" w:tentative="1">
+      <w:start w:val="1"/>
+      <w:numFmt w:val="bullet"/>
+      <w:lvlText w:val="o"/>
+      <w:lvlJc w:val="left"/>
+      <w:pPr>
+        <w:ind w:left="3600" w:hanging="360"/>
+      </w:pPr>
+      <w:rPr>
+        <w:rFonts w:ascii="Courier New" w:hAnsi="Courier New" w:cs="Courier New" w:hint="default"/>
+      </w:rPr>
+    </w:lvl>
+    <w:lvl w:ilvl="5" w:tplc="04090005" w:tentative="1">
+      <w:start w:val="1"/>
+      <w:numFmt w:val="bullet"/>
+      <w:lvlText w:val=""/>
+      <w:lvlJc w:val="left"/>
+      <w:pPr>
+        <w:ind w:left="4320" w:hanging="360"/>
+      </w:pPr>
+      <w:rPr>
+        <w:rFonts w:ascii="Wingdings" w:hAnsi="Wingdings" w:hint="default"/>
+      </w:rPr>
+    </w:lvl>
+    <w:lvl w:ilvl="6" w:tplc="04090001" w:tentative="1">
+      <w:start w:val="1"/>
+      <w:numFmt w:val="bullet"/>
+      <w:lvlText w:val=""/>
+      <w:lvlJc w:val="left"/>
+      <w:pPr>
+        <w:ind w:left="5040" w:hanging="360"/>
+      </w:pPr>
+      <w:rPr>
+        <w:rFonts w:ascii="Symbol" w:hAnsi="Symbol" w:hint="default"/>
+      </w:rPr>
+    </w:lvl>
+    <w:lvl w:ilvl="7" w:tplc="04090003" w:tentative="1">
+      <w:start w:val="1"/>
+      <w:numFmt w:val="bullet"/>
+      <w:lvlText w:val="o"/>
+      <w:lvlJc w:val="left"/>
+      <w:pPr>
+        <w:ind w:left="5760" w:hanging="360"/>
+      </w:pPr>
+      <w:rPr>
+        <w:rFonts w:ascii="Courier New" w:hAnsi="Courier New" w:cs="Courier New" w:hint="default"/>
+      </w:rPr>
+    </w:lvl>
+    <w:lvl w:ilvl="8" w:tplc="04090005" w:tentative="1">
+      <w:start w:val="1"/>
+      <w:numFmt w:val="bullet"/>
+      <w:lvlText w:val=""/>
+      <w:lvlJc w:val="left"/>
+      <w:pPr>
+        <w:ind w:left="6480" w:hanging="360"/>
+      </w:pPr>
+      <w:rPr>
+        <w:rFonts w:ascii="Wingdings" w:hAnsi="Wingdings" w:hint="default"/>
+      </w:rPr>
+    </w:lvl>
+  </w:abstractNum>
+  <w:num w:numId="1" w16cid:durableId="1605452252">
+    <w:abstractNumId w:val="0"/>
+  </w:num>
+</w:numbering>
+</file>
+
 <file path=word/styles.xml><?xml version="1.0" encoding="utf-8"?>
-<w:styles xmlns:mc="http://schemas.openxmlformats.org/markup-compatibility/2006" xmlns:r="http://schemas.openxmlformats.org/officeDocument/2006/relationships" xmlns:w="http://schemas.openxmlformats.org/wordprocessingml/2006/main" xmlns:w14="http://schemas.microsoft.com/office/word/2010/wordml" xmlns:w15="http://schemas.microsoft.com/office/word/2012/wordml" xmlns:w16cid="http://schemas.microsoft.com/office/word/2016/wordml/cid" xmlns:w16se="http://schemas.microsoft.com/office/word/2015/wordml/symex" mc:Ignorable="w14 w15 w16se w16cid">
+<w:styles xmlns:mc="http://schemas.openxmlformats.org/markup-compatibility/2006" xmlns:r="http://schemas.openxmlformats.org/officeDocument/2006/relationships" xmlns:w="http://schemas.openxmlformats.org/wordprocessingml/2006/main" xmlns:w14="http://schemas.microsoft.com/office/word/2010/wordml" xmlns:w15="http://schemas.microsoft.com/office/word/2012/wordml" xmlns:w16cex="http://schemas.microsoft.com/office/word/2018/wordml/cex" xmlns:w16cid="http://schemas.microsoft.com/office/word/2016/wordml/cid" xmlns:w16="http://schemas.microsoft.com/office/word/2018/wordml" xmlns:w16sdtdh="http://schemas.microsoft.com/office/word/2020/wordml/sdtdatahash" xmlns:w16se="http://schemas.microsoft.com/office/word/2015/wordml/symex" mc:Ignorable="w14 w15 w16se w16cid w16 w16cex w16sdtdh">
   <w:docDefaults>
     <w:rPrDefault>
       <w:rPr>
@@ -1384,7 +1654,7 @@
       </w:pPr>
     </w:pPrDefault>
   </w:docDefaults>
-  <w:latentStyles w:defLockedState="0" w:defUIPriority="99" w:defSemiHidden="0" w:defUnhideWhenUsed="0" w:defQFormat="0" w:count="375">
+  <w:latentStyles w:defLockedState="0" w:defUIPriority="99" w:defSemiHidden="0" w:defUnhideWhenUsed="0" w:defQFormat="0" w:count="376">
     <w:lsdException w:name="Normal" w:uiPriority="0" w:qFormat="1"/>
     <w:lsdException w:name="heading 1" w:uiPriority="9" w:qFormat="1"/>
     <w:lsdException w:name="heading 2" w:semiHidden="1" w:uiPriority="9" w:unhideWhenUsed="1" w:qFormat="1"/>
@@ -1760,6 +2030,7 @@
     <w:lsdException w:name="Smart Hyperlink" w:semiHidden="1" w:unhideWhenUsed="1"/>
     <w:lsdException w:name="Hashtag" w:semiHidden="1" w:unhideWhenUsed="1"/>
     <w:lsdException w:name="Unresolved Mention" w:semiHidden="1" w:unhideWhenUsed="1"/>
+    <w:lsdException w:name="Smart Link" w:semiHidden="1" w:unhideWhenUsed="1"/>
   </w:latentStyles>
   <w:style w:type="paragraph" w:default="1" w:styleId="Normal">
     <w:name w:val="Normal"/>
@@ -1791,6 +2062,17 @@
     <w:uiPriority w:val="99"/>
     <w:semiHidden/>
     <w:unhideWhenUsed/>
+  </w:style>
+  <w:style w:type="paragraph" w:styleId="ListParagraph">
+    <w:name w:val="List Paragraph"/>
+    <w:basedOn w:val="Normal"/>
+    <w:uiPriority w:val="34"/>
+    <w:qFormat/>
+    <w:rsid w:val="00AB777C"/>
+    <w:pPr>
+      <w:ind w:left="720"/>
+      <w:contextualSpacing/>
+    </w:pPr>
   </w:style>
 </w:styles>
 </file>

</xml_diff>